<commit_message>
Alteração no cenário alternativo.
</commit_message>
<xml_diff>
--- a/4.3 Caso de Uso - UC-13 Consultar manutenção.docx
+++ b/4.3 Caso de Uso - UC-13 Consultar manutenção.docx
@@ -710,30 +710,6 @@
               </w:rPr>
               <w:t>.</w:t>
             </w:r>
-            <w:r>
-              <w:rPr>
-                <w:rFonts w:ascii="Tahoma" w:hAnsi="Tahoma" w:cs="Tahoma"/>
-                <w:sz w:val="20"/>
-                <w:szCs w:val="20"/>
-              </w:rPr>
-              <w:t xml:space="preserve">  [</w:t>
-            </w:r>
-            <w:r>
-              <w:rPr>
-                <w:rFonts w:ascii="Tahoma" w:hAnsi="Tahoma" w:cs="Tahoma"/>
-                <w:sz w:val="20"/>
-                <w:szCs w:val="20"/>
-              </w:rPr>
-              <w:t>5</w:t>
-            </w:r>
-            <w:r>
-              <w:rPr>
-                <w:rFonts w:ascii="Tahoma" w:hAnsi="Tahoma" w:cs="Tahoma"/>
-                <w:sz w:val="20"/>
-                <w:szCs w:val="20"/>
-              </w:rPr>
-              <w:t>.1]</w:t>
-            </w:r>
           </w:p>
           <w:p>
             <w:pPr>
@@ -940,122 +916,6 @@
               <w:right w:val="single" w:sz="4" w:space="0" w:color="auto"/>
             </w:tcBorders>
           </w:tcPr>
-          <w:p>
-            <w:pPr>
-              <w:pStyle w:val="Cabealho"/>
-              <w:rPr>
-                <w:rFonts w:ascii="Arial" w:hAnsi="Arial" w:cs="Arial"/>
-                <w:b/>
-                <w:bCs/>
-                <w:color w:val="808080" w:themeColor="background1" w:themeShade="80"/>
-              </w:rPr>
-            </w:pPr>
-          </w:p>
-          <w:p>
-            <w:pPr>
-              <w:spacing w:after="0"/>
-              <w:rPr>
-                <w:rFonts w:ascii="Tahoma" w:hAnsi="Tahoma" w:cs="Tahoma"/>
-                <w:b/>
-                <w:color w:val="000000" w:themeColor="text1"/>
-                <w:sz w:val="20"/>
-                <w:szCs w:val="20"/>
-                <w:u w:val="single"/>
-              </w:rPr>
-            </w:pPr>
-            <w:r>
-              <w:rPr>
-                <w:rFonts w:ascii="Tahoma" w:hAnsi="Tahoma" w:cs="Tahoma"/>
-                <w:b/>
-                <w:color w:val="000000" w:themeColor="text1"/>
-                <w:sz w:val="20"/>
-                <w:szCs w:val="20"/>
-                <w:u w:val="single"/>
-              </w:rPr>
-              <w:t>5</w:t>
-            </w:r>
-            <w:r>
-              <w:rPr>
-                <w:rFonts w:ascii="Tahoma" w:hAnsi="Tahoma" w:cs="Tahoma"/>
-                <w:b/>
-                <w:color w:val="000000" w:themeColor="text1"/>
-                <w:sz w:val="20"/>
-                <w:szCs w:val="20"/>
-                <w:u w:val="single"/>
-              </w:rPr>
-              <w:t>.1. Data de início informada inválida</w:t>
-            </w:r>
-          </w:p>
-          <w:p>
-            <w:pPr>
-              <w:numPr>
-                <w:ilvl w:val="0"/>
-                <w:numId w:val="4"/>
-              </w:numPr>
-              <w:spacing w:after="0" w:line="240" w:lineRule="auto"/>
-              <w:ind w:left="1068"/>
-              <w:jc w:val="both"/>
-              <w:rPr>
-                <w:rFonts w:ascii="Tahoma" w:hAnsi="Tahoma" w:cs="Tahoma"/>
-                <w:color w:val="000000" w:themeColor="text1"/>
-                <w:sz w:val="20"/>
-                <w:szCs w:val="20"/>
-              </w:rPr>
-            </w:pPr>
-            <w:r>
-              <w:rPr>
-                <w:rFonts w:ascii="Tahoma" w:hAnsi="Tahoma" w:cs="Tahoma"/>
-                <w:color w:val="000000" w:themeColor="text1"/>
-                <w:sz w:val="20"/>
-                <w:szCs w:val="20"/>
-              </w:rPr>
-              <w:t xml:space="preserve">Sistema exibe mensagem informando </w:t>
-            </w:r>
-            <w:r>
-              <w:rPr>
-                <w:rFonts w:ascii="Tahoma" w:hAnsi="Tahoma" w:cs="Tahoma"/>
-                <w:color w:val="000000" w:themeColor="text1"/>
-                <w:sz w:val="20"/>
-                <w:szCs w:val="20"/>
-              </w:rPr>
-              <w:t>que a data de início inserida é inválida.</w:t>
-            </w:r>
-          </w:p>
-          <w:p>
-            <w:pPr>
-              <w:numPr>
-                <w:ilvl w:val="0"/>
-                <w:numId w:val="4"/>
-              </w:numPr>
-              <w:spacing w:after="0" w:line="240" w:lineRule="auto"/>
-              <w:ind w:left="1068"/>
-              <w:jc w:val="both"/>
-              <w:rPr>
-                <w:rFonts w:ascii="Tahoma" w:hAnsi="Tahoma" w:cs="Tahoma"/>
-                <w:color w:val="000000" w:themeColor="text1"/>
-                <w:sz w:val="20"/>
-                <w:szCs w:val="20"/>
-              </w:rPr>
-            </w:pPr>
-            <w:r>
-              <w:rPr>
-                <w:rFonts w:ascii="Tahoma" w:hAnsi="Tahoma" w:cs="Tahoma"/>
-                <w:color w:val="000000" w:themeColor="text1"/>
-                <w:sz w:val="20"/>
-                <w:szCs w:val="20"/>
-              </w:rPr>
-              <w:t>Sistema volta para o passo 2</w:t>
-            </w:r>
-            <w:r>
-              <w:rPr>
-                <w:rFonts w:ascii="Tahoma" w:hAnsi="Tahoma" w:cs="Tahoma"/>
-                <w:color w:val="000000" w:themeColor="text1"/>
-                <w:sz w:val="20"/>
-                <w:szCs w:val="20"/>
-              </w:rPr>
-              <w:t>.</w:t>
-            </w:r>
-          </w:p>
           <w:p>
             <w:pPr>
               <w:spacing w:after="0" w:line="240" w:lineRule="auto"/>
@@ -1663,7 +1523,7 @@
                 <wp:inline distT="0" distB="0" distL="0" distR="0">
                   <wp:extent cx="5760085" cy="3329305"/>
                   <wp:effectExtent l="19050" t="0" r="0" b="0"/>
-                  <wp:docPr id="1" name="Imagem 0" descr="UC-13 Protótipo.png"/>
+                  <wp:docPr id="2" name="Imagem 1" descr="UC-13 Protótipo.png"/>
                   <wp:cNvGraphicFramePr>
                     <a:graphicFrameLocks xmlns:a="http://schemas.openxmlformats.org/drawingml/2006/main" noChangeAspect="1"/>
                   </wp:cNvGraphicFramePr>
@@ -1719,6 +1579,24 @@
     <w:p>
       <w:pPr>
         <w:pStyle w:val="Cabealho"/>
+        <w:rPr>
+          <w:rFonts w:ascii="Tahoma" w:hAnsi="Tahoma" w:cs="Tahoma"/>
+          <w:sz w:val="20"/>
+          <w:szCs w:val="20"/>
+        </w:rPr>
+      </w:pPr>
+    </w:p>
+    <w:p>
+      <w:pPr>
+        <w:rPr>
+          <w:rFonts w:ascii="Tahoma" w:hAnsi="Tahoma" w:cs="Tahoma"/>
+          <w:sz w:val="20"/>
+          <w:szCs w:val="20"/>
+        </w:rPr>
+      </w:pPr>
+    </w:p>
+    <w:p>
+      <w:pPr>
         <w:rPr>
           <w:rFonts w:ascii="Tahoma" w:hAnsi="Tahoma" w:cs="Tahoma"/>
           <w:sz w:val="20"/>

</xml_diff>

<commit_message>
Ajustes casos de uso
</commit_message>
<xml_diff>
--- a/4.3 Caso de Uso - UC-13 Consultar manutenção.docx
+++ b/4.3 Caso de Uso - UC-13 Consultar manutenção.docx
@@ -1815,10 +1815,10 @@
                 <w:lang w:eastAsia="pt-BR"/>
               </w:rPr>
               <w:drawing>
-                <wp:inline distT="0" distB="0" distL="0" distR="0" wp14:anchorId="7EDE1473" wp14:editId="28C36E4C">
-                  <wp:extent cx="5760085" cy="4186555"/>
+                <wp:inline distT="0" distB="0" distL="0" distR="0">
+                  <wp:extent cx="5760085" cy="3497580"/>
                   <wp:effectExtent l="0" t="0" r="0" b="0"/>
-                  <wp:docPr id="1" name="Imagem 1"/>
+                  <wp:docPr id="3" name="Imagem 3"/>
                   <wp:cNvGraphicFramePr>
                     <a:graphicFrameLocks xmlns:a="http://schemas.openxmlformats.org/drawingml/2006/main" noChangeAspect="1"/>
                   </wp:cNvGraphicFramePr>
@@ -1826,7 +1826,7 @@
                     <a:graphicData uri="http://schemas.openxmlformats.org/drawingml/2006/picture">
                       <pic:pic xmlns:pic="http://schemas.openxmlformats.org/drawingml/2006/picture">
                         <pic:nvPicPr>
-                          <pic:cNvPr id="0" name="UC-13 Protótipo 1.png"/>
+                          <pic:cNvPr id="0" name="UC13 1.png"/>
                           <pic:cNvPicPr/>
                         </pic:nvPicPr>
                         <pic:blipFill>
@@ -1844,7 +1844,7 @@
                         <pic:spPr>
                           <a:xfrm>
                             <a:off x="0" y="0"/>
-                            <a:ext cx="5760085" cy="4186555"/>
+                            <a:ext cx="5760085" cy="3497580"/>
                           </a:xfrm>
                           <a:prstGeom prst="rect">
                             <a:avLst/>
@@ -1905,6 +1905,8 @@
           <w:szCs w:val="20"/>
         </w:rPr>
       </w:pPr>
+      <w:bookmarkStart w:id="0" w:name="_GoBack"/>
+      <w:bookmarkEnd w:id="0"/>
     </w:p>
     <w:p>
       <w:pPr>
@@ -1983,8 +1985,6 @@
                 <w:bCs/>
               </w:rPr>
             </w:pPr>
-            <w:bookmarkStart w:id="0" w:name="_GoBack"/>
-            <w:bookmarkEnd w:id="0"/>
             <w:r>
               <w:rPr>
                 <w:rFonts w:ascii="Arial" w:hAnsi="Arial" w:cs="Arial"/>

</xml_diff>